<commit_message>
new text & screenshot
</commit_message>
<xml_diff>
--- a/ДИПЛОМ Тищенко v2.docx
+++ b/ДИПЛОМ Тищенко v2.docx
@@ -877,20 +877,9 @@
           <w:szCs w:val="28"/>
           <w:lang w:eastAsia="ru-RU" w:bidi="ru-RU"/>
         </w:rPr>
-        <w:t>к.ф-</w:t>
-      </w:r>
-      <w:proofErr w:type="gramStart"/>
-      <w:r>
-        <w:rPr>
-          <w:rFonts w:ascii="Times New Roman" w:eastAsia="Times New Roman" w:hAnsi="Times New Roman" w:cs="Times New Roman"/>
-          <w:sz w:val="28"/>
-          <w:szCs w:val="28"/>
-          <w:lang w:eastAsia="ru-RU" w:bidi="ru-RU"/>
-        </w:rPr>
-        <w:t>м.н</w:t>
-      </w:r>
-      <w:proofErr w:type="spellEnd"/>
-      <w:proofErr w:type="gramEnd"/>
+        <w:t>к.ф-м.н</w:t>
+      </w:r>
+      <w:proofErr w:type="spellEnd"/>
     </w:p>
     <w:p>
       <w:pPr>
@@ -9267,38 +9256,73 @@
         <w:t xml:space="preserve"> 4.4</w:t>
       </w:r>
       <w:r>
-        <w:t xml:space="preserve"> со следующим набором </w:t>
-      </w:r>
-      <w:r>
-        <w:t>компонентов</w:t>
-      </w:r>
-      <w:r>
-        <w:t xml:space="preserve">, при этом заменить </w:t>
-      </w:r>
-      <w:r>
-        <w:rPr>
-          <w:lang w:val="en-US"/>
-        </w:rPr>
-        <w:t>web</w:t>
-      </w:r>
-      <w:r>
-        <w:t>-</w:t>
-      </w:r>
-      <w:r>
-        <w:t xml:space="preserve">сервер, используемый по умолчанию на </w:t>
+        <w:t xml:space="preserve">, с последующим обновлением до </w:t>
+      </w:r>
+      <w:proofErr w:type="spellStart"/>
+      <w:r>
+        <w:rPr>
+          <w:lang w:val="en-US"/>
+        </w:rPr>
+        <w:t>Zabbix</w:t>
+      </w:r>
+      <w:proofErr w:type="spellEnd"/>
+      <w:r>
+        <w:t xml:space="preserve"> 5.0</w:t>
+      </w:r>
+      <w:r>
+        <w:t>, при этом использовать следующие</w:t>
+      </w:r>
+      <w:r>
+        <w:t xml:space="preserve"> </w:t>
+      </w:r>
+      <w:r>
+        <w:t>компоненты:</w:t>
+      </w:r>
+      <w:r>
+        <w:t xml:space="preserve"> </w:t>
+      </w:r>
+      <w:r>
+        <w:t>З</w:t>
+      </w:r>
+      <w:r>
+        <w:t xml:space="preserve">аменить </w:t>
+      </w:r>
+      <w:r>
+        <w:t xml:space="preserve">веб </w:t>
+      </w:r>
+      <w:r>
+        <w:t>сервер, используемый по умолчанию</w:t>
+      </w:r>
+      <w:r>
+        <w:t>(</w:t>
+      </w:r>
+      <w:r>
+        <w:rPr>
+          <w:lang w:val="en-US"/>
+        </w:rPr>
+        <w:t>Apache</w:t>
+      </w:r>
+      <w:r>
+        <w:t>2)</w:t>
+      </w:r>
+      <w:r>
+        <w:t xml:space="preserve"> на </w:t>
+      </w:r>
+      <w:r>
+        <w:rPr>
+          <w:lang w:val="en-US"/>
+        </w:rPr>
+        <w:t>N</w:t>
       </w:r>
       <w:commentRangeStart w:id="56"/>
       <w:commentRangeStart w:id="57"/>
-      <w:proofErr w:type="spellStart"/>
-      <w:r>
-        <w:rPr>
-          <w:highlight w:val="yellow"/>
-          <w:lang w:val="en-US"/>
-        </w:rPr>
-        <w:t>nginx</w:t>
+      <w:r>
+        <w:rPr>
+          <w:lang w:val="en-US"/>
+        </w:rPr>
+        <w:t>ginx</w:t>
       </w:r>
       <w:commentRangeEnd w:id="56"/>
-      <w:proofErr w:type="spellEnd"/>
       <w:r>
         <w:rPr>
           <w:rStyle w:val="af"/>
@@ -9317,7 +9341,19 @@
         <w:commentReference w:id="57"/>
       </w:r>
       <w:r>
-        <w:t xml:space="preserve">, </w:t>
+        <w:t>.</w:t>
+      </w:r>
+    </w:p>
+    <w:p>
+      <w:pPr>
+        <w:pStyle w:val="Text15"/>
+        <w:ind w:firstLine="0"/>
+      </w:pPr>
+      <w:r>
+        <w:t>А</w:t>
+      </w:r>
+      <w:r>
+        <w:t xml:space="preserve"> </w:t>
       </w:r>
       <w:r>
         <w:t xml:space="preserve">в качестве базы данных использовать </w:t>
@@ -13047,14 +13083,9 @@
       </w:r>
       <w:proofErr w:type="spellStart"/>
       <w:r>
-        <w:t>zabbix_</w:t>
-      </w:r>
-      <w:proofErr w:type="gramStart"/>
-      <w:r>
-        <w:t>server.conf</w:t>
-      </w:r>
-      <w:proofErr w:type="spellEnd"/>
-      <w:proofErr w:type="gramEnd"/>
+        <w:t>zabbix_server.conf</w:t>
+      </w:r>
+      <w:proofErr w:type="spellEnd"/>
       <w:r>
         <w:t xml:space="preserve"> включить обработку трапов и указать путь до них. </w:t>
       </w:r>
@@ -13183,451 +13214,539 @@
         <w:pStyle w:val="Text15"/>
       </w:pPr>
       <w:r>
-        <w:t>В инф</w:t>
-      </w:r>
-      <w:r>
-        <w:t xml:space="preserve">окоммуникационной сети кафедры </w:t>
+        <w:t xml:space="preserve">В сети кафедры </w:t>
       </w:r>
       <w:proofErr w:type="spellStart"/>
       <w:r>
         <w:t>ТиИС</w:t>
       </w:r>
       <w:proofErr w:type="spellEnd"/>
+      <w:r>
+        <w:t xml:space="preserve"> используются</w:t>
+      </w:r>
+      <w:r>
+        <w:t xml:space="preserve"> виртуальные машины с различными операционными системами (</w:t>
+      </w:r>
+      <w:r>
+        <w:rPr>
+          <w:lang w:val="en-US"/>
+        </w:rPr>
+        <w:t>Windows</w:t>
+      </w:r>
+      <w:r>
+        <w:t xml:space="preserve">, </w:t>
+      </w:r>
+      <w:r>
+        <w:rPr>
+          <w:lang w:val="en-US"/>
+        </w:rPr>
+        <w:t>FreeBSD</w:t>
+      </w:r>
+      <w:r>
+        <w:t xml:space="preserve">, </w:t>
+      </w:r>
+      <w:r>
+        <w:rPr>
+          <w:lang w:val="en-US"/>
+        </w:rPr>
+        <w:t>Linux</w:t>
+      </w:r>
+      <w:r>
+        <w:t xml:space="preserve"> </w:t>
+      </w:r>
+      <w:r>
+        <w:t xml:space="preserve">и т.д.). Для мониторинга большинства данных виртуальных машин были использованы агенты </w:t>
+      </w:r>
+      <w:proofErr w:type="spellStart"/>
+      <w:r>
+        <w:rPr>
+          <w:lang w:val="en-US"/>
+        </w:rPr>
+        <w:t>Zabbix</w:t>
+      </w:r>
+      <w:proofErr w:type="spellEnd"/>
+      <w:r>
+        <w:t xml:space="preserve">, предварительно размещенные в данных операционных системах, собирая данные, они передают их на </w:t>
+      </w:r>
+      <w:proofErr w:type="spellStart"/>
+      <w:r>
+        <w:rPr>
+          <w:lang w:val="en-US"/>
+        </w:rPr>
+        <w:t>Zabbix</w:t>
+      </w:r>
+      <w:proofErr w:type="spellEnd"/>
+      <w:r>
+        <w:t xml:space="preserve"> </w:t>
+      </w:r>
+      <w:r>
+        <w:t xml:space="preserve">сервер. </w:t>
+      </w:r>
     </w:p>
     <w:p>
       <w:pPr>
         <w:pStyle w:val="Text15"/>
       </w:pPr>
       <w:r>
+        <w:t xml:space="preserve">Настройка необходимых к сбору данных выполняется в шаблонах на </w:t>
+      </w:r>
+      <w:proofErr w:type="spellStart"/>
+      <w:r>
+        <w:rPr>
+          <w:lang w:val="en-US"/>
+        </w:rPr>
+        <w:t>Zabbix</w:t>
+      </w:r>
+      <w:proofErr w:type="spellEnd"/>
+      <w:r>
+        <w:t xml:space="preserve"> </w:t>
+      </w:r>
+      <w:r>
+        <w:t>сервере. Создание шаблона для каждой конкретной операционной системы</w:t>
+      </w:r>
+      <w:bookmarkStart w:id="77" w:name="_GoBack"/>
+      <w:bookmarkEnd w:id="77"/>
+    </w:p>
+    <w:p>
+      <w:pPr>
+        <w:pStyle w:val="Text15BOLID"/>
+        <w:rPr>
+          <w:lang w:val="ru-RU"/>
+        </w:rPr>
+      </w:pPr>
+      <w:r>
+        <w:rPr>
+          <w:lang w:val="ru-RU"/>
+        </w:rPr>
+        <w:t>Построение системы оповещений.</w:t>
+      </w:r>
+    </w:p>
+    <w:p>
+      <w:pPr>
+        <w:pStyle w:val="Text15"/>
+      </w:pPr>
+      <w:r>
+        <w:t xml:space="preserve">Для уведомления инженеров, планировалось использовать два способа доставки информации. Извещение на почту и средствами мессенджера </w:t>
+      </w:r>
+      <w:r>
+        <w:rPr>
+          <w:lang w:val="en-US"/>
+        </w:rPr>
+        <w:t>telegram</w:t>
+      </w:r>
+      <w:r>
+        <w:t xml:space="preserve">. </w:t>
+      </w:r>
+    </w:p>
+    <w:p>
+      <w:pPr>
+        <w:pStyle w:val="Text15"/>
+      </w:pPr>
+      <w:r>
+        <w:lastRenderedPageBreak/>
+        <w:t xml:space="preserve">Уведомление на почту в </w:t>
+      </w:r>
+      <w:proofErr w:type="spellStart"/>
+      <w:r>
+        <w:rPr>
+          <w:lang w:val="en-US"/>
+        </w:rPr>
+        <w:t>Zabbix</w:t>
+      </w:r>
+      <w:proofErr w:type="spellEnd"/>
+      <w:r>
+        <w:t xml:space="preserve"> </w:t>
+      </w:r>
+      <w:r>
+        <w:t xml:space="preserve">было настроено встроенными средствами согласно документации. А вот реализация уведомлений в </w:t>
+      </w:r>
+      <w:r>
+        <w:rPr>
+          <w:lang w:val="en-US"/>
+        </w:rPr>
+        <w:t>telegram</w:t>
+      </w:r>
+      <w:r>
+        <w:t xml:space="preserve"> </w:t>
+      </w:r>
+      <w:r>
+        <w:t>было реализовано с помощью скрипта</w:t>
+      </w:r>
+      <w:r>
+        <w:t xml:space="preserve">. Стоит отметить, что реализация уведомлений в </w:t>
+      </w:r>
+      <w:r>
+        <w:rPr>
+          <w:lang w:val="en-US"/>
+        </w:rPr>
+        <w:t>telegram</w:t>
+      </w:r>
+      <w:r>
+        <w:t xml:space="preserve"> возможна без использования отдельных скриптов, используя встроенные возможности </w:t>
+      </w:r>
+      <w:proofErr w:type="spellStart"/>
+      <w:r>
+        <w:rPr>
+          <w:lang w:val="en-US"/>
+        </w:rPr>
+        <w:t>zabbix</w:t>
+      </w:r>
+      <w:proofErr w:type="spellEnd"/>
+      <w:r>
+        <w:t xml:space="preserve">. </w:t>
+      </w:r>
+      <w:r>
+        <w:t xml:space="preserve">Однако в данном решении не реализована отправка графиков вместе с сообщением об ошибке. Поэтому было принято решение использовать рекомендованный сообществом </w:t>
+      </w:r>
+      <w:proofErr w:type="spellStart"/>
+      <w:r>
+        <w:rPr>
+          <w:lang w:val="en-US"/>
+        </w:rPr>
+        <w:t>zabbix</w:t>
+      </w:r>
+      <w:proofErr w:type="spellEnd"/>
+      <w:r>
+        <w:t xml:space="preserve"> </w:t>
+      </w:r>
+      <w:r>
+        <w:t xml:space="preserve">скрипт. </w:t>
+      </w:r>
+    </w:p>
+    <w:p>
+      <w:pPr>
+        <w:pStyle w:val="Text15"/>
+      </w:pPr>
+      <w:r>
+        <w:t xml:space="preserve">Таким образом для реализации данного решения, </w:t>
+      </w:r>
+      <w:r>
+        <w:t xml:space="preserve">в мессенджере </w:t>
+      </w:r>
+      <w:r>
+        <w:rPr>
+          <w:lang w:val="en-US"/>
+        </w:rPr>
+        <w:t>telegram</w:t>
+      </w:r>
+      <w:r>
+        <w:t xml:space="preserve"> </w:t>
+      </w:r>
+      <w:r>
+        <w:t xml:space="preserve">был создан бот и получен </w:t>
+      </w:r>
+      <w:proofErr w:type="spellStart"/>
+      <w:r>
+        <w:t>токен</w:t>
+      </w:r>
+      <w:proofErr w:type="spellEnd"/>
+      <w:r>
+        <w:t xml:space="preserve"> для доступа к </w:t>
+      </w:r>
+      <w:r>
+        <w:rPr>
+          <w:lang w:val="en-US"/>
+        </w:rPr>
+        <w:t>http</w:t>
+      </w:r>
+      <w:r>
+        <w:t xml:space="preserve"> </w:t>
+      </w:r>
+      <w:proofErr w:type="spellStart"/>
+      <w:r>
+        <w:rPr>
+          <w:lang w:val="en-US"/>
+        </w:rPr>
+        <w:t>api</w:t>
+      </w:r>
+      <w:proofErr w:type="spellEnd"/>
+      <w:r>
+        <w:t xml:space="preserve"> </w:t>
+      </w:r>
+      <w:r>
+        <w:rPr>
+          <w:lang w:val="en-US"/>
+        </w:rPr>
+        <w:t>telegram</w:t>
+      </w:r>
+      <w:r>
+        <w:t>.</w:t>
+      </w:r>
+    </w:p>
+    <w:p>
+      <w:pPr>
+        <w:pStyle w:val="Text15"/>
+      </w:pPr>
+      <w:r>
+        <w:t xml:space="preserve">Для обеспечения большей безопасности, в </w:t>
+      </w:r>
+      <w:proofErr w:type="spellStart"/>
+      <w:r>
+        <w:rPr>
+          <w:lang w:val="en-US"/>
+        </w:rPr>
+        <w:t>zabbix</w:t>
+      </w:r>
+      <w:proofErr w:type="spellEnd"/>
+      <w:r>
+        <w:t xml:space="preserve"> </w:t>
+      </w:r>
+      <w:r>
+        <w:t>был создан пользователь, обладающий правами только на чтение информации.</w:t>
+      </w:r>
+    </w:p>
+    <w:p>
+      <w:pPr>
+        <w:pStyle w:val="Text15"/>
+      </w:pPr>
+      <w:r>
+        <w:t xml:space="preserve">В имеющийся скрипт была добавлена информация для доступа к </w:t>
+      </w:r>
+      <w:r>
+        <w:rPr>
+          <w:lang w:val="en-US"/>
+        </w:rPr>
+        <w:t>telegram</w:t>
+      </w:r>
+      <w:r>
+        <w:t xml:space="preserve"> </w:t>
+      </w:r>
+      <w:r>
+        <w:t xml:space="preserve">и </w:t>
+      </w:r>
+      <w:proofErr w:type="spellStart"/>
+      <w:r>
+        <w:rPr>
+          <w:lang w:val="en-US"/>
+        </w:rPr>
+        <w:t>zabbix</w:t>
+      </w:r>
+      <w:proofErr w:type="spellEnd"/>
+      <w:r>
+        <w:t xml:space="preserve">, </w:t>
+      </w:r>
+      <w:r>
+        <w:t>после чего он был размещен на сервере</w:t>
+      </w:r>
+      <w:r>
+        <w:t xml:space="preserve"> и адрес его расположения был указан в конфигурационном файле </w:t>
+      </w:r>
+      <w:proofErr w:type="spellStart"/>
+      <w:r>
+        <w:rPr>
+          <w:lang w:val="en-US"/>
+        </w:rPr>
+        <w:t>zabbix</w:t>
+      </w:r>
+      <w:proofErr w:type="spellEnd"/>
+      <w:r>
+        <w:t>_</w:t>
+      </w:r>
+      <w:r>
+        <w:rPr>
+          <w:lang w:val="en-US"/>
+        </w:rPr>
+        <w:t>server</w:t>
+      </w:r>
+      <w:r>
+        <w:t>.</w:t>
+      </w:r>
+      <w:proofErr w:type="spellStart"/>
+      <w:r>
+        <w:rPr>
+          <w:lang w:val="en-US"/>
+        </w:rPr>
+        <w:t>conf</w:t>
+      </w:r>
+      <w:proofErr w:type="spellEnd"/>
+      <w:r>
+        <w:t xml:space="preserve">. </w:t>
+      </w:r>
+    </w:p>
+    <w:p>
+      <w:pPr>
+        <w:pStyle w:val="Text15"/>
+      </w:pPr>
+      <w:r>
+        <w:t xml:space="preserve">Далее был создан групповой чат для получения уведомлений и его </w:t>
+      </w:r>
+      <w:r>
+        <w:rPr>
+          <w:lang w:val="en-US"/>
+        </w:rPr>
+        <w:t>chat</w:t>
+      </w:r>
+      <w:r>
+        <w:t>_</w:t>
+      </w:r>
+      <w:r>
+        <w:rPr>
+          <w:lang w:val="en-US"/>
+        </w:rPr>
+        <w:t>id</w:t>
+      </w:r>
+      <w:r>
+        <w:t xml:space="preserve"> </w:t>
+      </w:r>
+      <w:r>
+        <w:t xml:space="preserve">был указан в поле получатель сообщений в </w:t>
+      </w:r>
+      <w:proofErr w:type="spellStart"/>
+      <w:r>
+        <w:rPr>
+          <w:lang w:val="en-US"/>
+        </w:rPr>
+        <w:t>zabbix</w:t>
+      </w:r>
+      <w:proofErr w:type="spellEnd"/>
+      <w:r>
+        <w:t>.</w:t>
+      </w:r>
+    </w:p>
+    <w:p>
+      <w:pPr>
+        <w:pStyle w:val="Text15"/>
+      </w:pPr>
+      <w:r>
+        <w:t>Последним пунктом настройки были отредактированы операции действий при создании проблем, в сообщение по умолчанию было добавлено:</w:t>
+      </w:r>
+    </w:p>
+    <w:p>
+      <w:pPr>
+        <w:pStyle w:val="Text15"/>
+      </w:pPr>
+      <w:proofErr w:type="spellStart"/>
+      <w:r>
+        <w:t>Item</w:t>
+      </w:r>
+      <w:proofErr w:type="spellEnd"/>
+      <w:r>
+        <w:t xml:space="preserve"> </w:t>
+      </w:r>
+      <w:proofErr w:type="spellStart"/>
+      <w:r>
+        <w:t>Graphic</w:t>
+      </w:r>
+      <w:proofErr w:type="spellEnd"/>
+      <w:r>
+        <w:t>: [{ITEM.ID1}]</w:t>
+      </w:r>
+      <w:r>
+        <w:t xml:space="preserve"> – для передачи графика. И в выражение по восстановлению был добавлен параметр </w:t>
+      </w:r>
+      <w:proofErr w:type="spellStart"/>
+      <w:r>
+        <w:t>Total</w:t>
+      </w:r>
+      <w:proofErr w:type="spellEnd"/>
+      <w:r>
+        <w:t xml:space="preserve"> </w:t>
+      </w:r>
+      <w:proofErr w:type="spellStart"/>
+      <w:r>
+        <w:t>time</w:t>
+      </w:r>
+      <w:proofErr w:type="spellEnd"/>
+      <w:r>
+        <w:t>: {EVENT.AGE}</w:t>
+      </w:r>
+      <w:r>
+        <w:t xml:space="preserve"> – </w:t>
+      </w:r>
+      <w:r>
+        <w:t>сообщающий время,</w:t>
+      </w:r>
+      <w:r>
+        <w:t xml:space="preserve"> прошедшее </w:t>
+      </w:r>
+      <w:r>
+        <w:t>с появления</w:t>
+      </w:r>
+      <w:r>
+        <w:t xml:space="preserve"> проблемы до её решения.</w:t>
+      </w:r>
+    </w:p>
+    <w:p>
+      <w:pPr>
+        <w:pStyle w:val="Text15"/>
+      </w:pPr>
+      <w:r>
+        <w:t xml:space="preserve">Пример результата работы можно увидеть на </w:t>
+      </w:r>
+      <w:r>
         <w:rPr>
           <w:highlight w:val="yellow"/>
         </w:rPr>
-        <w:t>В ожидании агентов на оборудовании и настройки</w:t>
-      </w:r>
-    </w:p>
-    <w:p>
-      <w:pPr>
-        <w:pStyle w:val="Text15BOLID"/>
-        <w:rPr>
-          <w:lang w:val="ru-RU"/>
-        </w:rPr>
-      </w:pPr>
-      <w:r>
-        <w:rPr>
-          <w:lang w:val="ru-RU"/>
-        </w:rPr>
-        <w:t>Построение системы оповещений.</w:t>
+        <w:fldChar w:fldCharType="begin"/>
+      </w:r>
+      <w:r>
+        <w:rPr>
+          <w:highlight w:val="yellow"/>
+        </w:rPr>
+        <w:instrText xml:space="preserve"> REF _Ref42004865 </w:instrText>
+      </w:r>
+      <w:r>
+        <w:rPr>
+          <w:highlight w:val="yellow"/>
+        </w:rPr>
+        <w:fldChar w:fldCharType="separate"/>
+      </w:r>
+      <w:r>
+        <w:t xml:space="preserve">Рис </w:t>
+      </w:r>
+      <w:r>
+        <w:rPr>
+          <w:noProof/>
+        </w:rPr>
+        <w:t>2</w:t>
+      </w:r>
+      <w:r>
+        <w:rPr>
+          <w:highlight w:val="yellow"/>
+        </w:rPr>
+        <w:fldChar w:fldCharType="end"/>
+      </w:r>
+    </w:p>
+    <w:p>
+      <w:pPr>
+        <w:pStyle w:val="af4"/>
+        <w:keepNext/>
+        <w:ind w:firstLine="709"/>
+        <w:jc w:val="both"/>
+      </w:pPr>
+      <w:bookmarkStart w:id="78" w:name="_Ref42004865"/>
+      <w:r>
+        <w:lastRenderedPageBreak/>
+        <w:t xml:space="preserve">Рис </w:t>
+      </w:r>
+      <w:fldSimple w:instr=" SEQ Рис \* ARABIC ">
+        <w:r>
+          <w:rPr>
+            <w:noProof/>
+          </w:rPr>
+          <w:t>2</w:t>
+        </w:r>
+      </w:fldSimple>
+      <w:bookmarkEnd w:id="78"/>
+      <w:r>
+        <w:t xml:space="preserve"> Пример оповещений в</w:t>
+      </w:r>
+      <w:r>
+        <w:t xml:space="preserve"> </w:t>
+      </w:r>
+      <w:r>
+        <w:t xml:space="preserve">мессенджере </w:t>
+      </w:r>
+      <w:r>
+        <w:rPr>
+          <w:lang w:val="en-US"/>
+        </w:rPr>
+        <w:t>Telegram</w:t>
       </w:r>
     </w:p>
     <w:p>
       <w:pPr>
         <w:pStyle w:val="Text15"/>
-      </w:pPr>
-      <w:r>
-        <w:t xml:space="preserve">Для уведомления инженеров, планировалось использовать два способа доставки информации. Извещение на почту и средствами мессенджера </w:t>
-      </w:r>
-      <w:r>
-        <w:rPr>
-          <w:lang w:val="en-US"/>
-        </w:rPr>
-        <w:t>telegram</w:t>
-      </w:r>
-      <w:r>
-        <w:t xml:space="preserve">. </w:t>
-      </w:r>
-    </w:p>
-    <w:p>
-      <w:pPr>
-        <w:pStyle w:val="Text15"/>
-      </w:pPr>
-      <w:r>
-        <w:t xml:space="preserve">Уведомление на почту в </w:t>
-      </w:r>
-      <w:proofErr w:type="spellStart"/>
-      <w:r>
-        <w:rPr>
-          <w:lang w:val="en-US"/>
-        </w:rPr>
-        <w:t>Zabbix</w:t>
-      </w:r>
-      <w:proofErr w:type="spellEnd"/>
-      <w:r>
-        <w:t xml:space="preserve"> </w:t>
-      </w:r>
-      <w:r>
-        <w:t xml:space="preserve">было настроено встроенными средствами согласно документации. А вот реализация уведомлений в </w:t>
-      </w:r>
-      <w:r>
-        <w:rPr>
-          <w:lang w:val="en-US"/>
-        </w:rPr>
-        <w:t>telegram</w:t>
-      </w:r>
-      <w:r>
-        <w:t xml:space="preserve"> </w:t>
-      </w:r>
-      <w:r>
-        <w:t>было реализовано с помощью скрипта</w:t>
-      </w:r>
-      <w:r>
-        <w:t xml:space="preserve">. Стоит отметить, что реализация уведомлений в </w:t>
-      </w:r>
-      <w:r>
-        <w:rPr>
-          <w:lang w:val="en-US"/>
-        </w:rPr>
-        <w:t>telegram</w:t>
-      </w:r>
-      <w:r>
-        <w:t xml:space="preserve"> возможна без использования отдельных скриптов, используя встроенные возможности </w:t>
-      </w:r>
-      <w:proofErr w:type="spellStart"/>
-      <w:r>
-        <w:rPr>
-          <w:lang w:val="en-US"/>
-        </w:rPr>
-        <w:t>zabbix</w:t>
-      </w:r>
-      <w:proofErr w:type="spellEnd"/>
-      <w:r>
-        <w:t xml:space="preserve">. </w:t>
-      </w:r>
-      <w:r>
-        <w:t xml:space="preserve">Однако в данном решении не реализована отправка графиков вместе с сообщением об ошибке. Поэтому было </w:t>
-      </w:r>
-      <w:r>
-        <w:lastRenderedPageBreak/>
-        <w:t xml:space="preserve">принято решение использовать рекомендованный сообществом </w:t>
-      </w:r>
-      <w:proofErr w:type="spellStart"/>
-      <w:r>
-        <w:rPr>
-          <w:lang w:val="en-US"/>
-        </w:rPr>
-        <w:t>zabbix</w:t>
-      </w:r>
-      <w:proofErr w:type="spellEnd"/>
-      <w:r>
-        <w:t xml:space="preserve"> </w:t>
-      </w:r>
-      <w:r>
-        <w:t xml:space="preserve">скрипт. Текст скрипта можно найти в </w:t>
-      </w:r>
-      <w:r>
-        <w:rPr>
-          <w:highlight w:val="yellow"/>
-        </w:rPr>
-        <w:t>приложении номер</w:t>
-      </w:r>
-      <w:r>
-        <w:t>.</w:t>
-      </w:r>
-      <w:r>
-        <w:t xml:space="preserve"> </w:t>
-      </w:r>
-    </w:p>
-    <w:p>
-      <w:pPr>
-        <w:pStyle w:val="Text15"/>
-      </w:pPr>
-      <w:r>
-        <w:t xml:space="preserve">Таким образом для реализации данного решения, </w:t>
-      </w:r>
-      <w:r>
-        <w:t xml:space="preserve">в мессенджере </w:t>
-      </w:r>
-      <w:r>
-        <w:rPr>
-          <w:lang w:val="en-US"/>
-        </w:rPr>
-        <w:t>telegram</w:t>
-      </w:r>
-      <w:r>
-        <w:t xml:space="preserve"> </w:t>
-      </w:r>
-      <w:r>
-        <w:t xml:space="preserve">был создан бот и получен </w:t>
-      </w:r>
-      <w:proofErr w:type="spellStart"/>
-      <w:r>
-        <w:t>токен</w:t>
-      </w:r>
-      <w:proofErr w:type="spellEnd"/>
-      <w:r>
-        <w:t xml:space="preserve"> для доступа к </w:t>
-      </w:r>
-      <w:r>
-        <w:rPr>
-          <w:lang w:val="en-US"/>
-        </w:rPr>
-        <w:t>http</w:t>
-      </w:r>
-      <w:r>
-        <w:t xml:space="preserve"> </w:t>
-      </w:r>
-      <w:proofErr w:type="spellStart"/>
-      <w:r>
-        <w:rPr>
-          <w:lang w:val="en-US"/>
-        </w:rPr>
-        <w:t>api</w:t>
-      </w:r>
-      <w:proofErr w:type="spellEnd"/>
-      <w:r>
-        <w:t xml:space="preserve"> </w:t>
-      </w:r>
-      <w:r>
-        <w:rPr>
-          <w:lang w:val="en-US"/>
-        </w:rPr>
-        <w:t>telegram</w:t>
-      </w:r>
-      <w:r>
-        <w:t>.</w:t>
-      </w:r>
-    </w:p>
-    <w:p>
-      <w:pPr>
-        <w:pStyle w:val="Text15"/>
-      </w:pPr>
-      <w:r>
-        <w:t xml:space="preserve">Для обеспечения большей безопасности, в </w:t>
-      </w:r>
-      <w:proofErr w:type="spellStart"/>
-      <w:r>
-        <w:rPr>
-          <w:lang w:val="en-US"/>
-        </w:rPr>
-        <w:t>zabbix</w:t>
-      </w:r>
-      <w:proofErr w:type="spellEnd"/>
-      <w:r>
-        <w:t xml:space="preserve"> </w:t>
-      </w:r>
-      <w:r>
-        <w:t>был создан пользователь, обладающий правами только на чтение информации.</w:t>
-      </w:r>
-    </w:p>
-    <w:p>
-      <w:pPr>
-        <w:pStyle w:val="Text15"/>
-      </w:pPr>
-      <w:r>
-        <w:t xml:space="preserve">В имеющийся скрипт была добавлена информация для доступа к </w:t>
-      </w:r>
-      <w:r>
-        <w:rPr>
-          <w:lang w:val="en-US"/>
-        </w:rPr>
-        <w:t>telegram</w:t>
-      </w:r>
-      <w:r>
-        <w:t xml:space="preserve"> </w:t>
-      </w:r>
-      <w:r>
-        <w:t xml:space="preserve">и </w:t>
-      </w:r>
-      <w:proofErr w:type="spellStart"/>
-      <w:r>
-        <w:rPr>
-          <w:lang w:val="en-US"/>
-        </w:rPr>
-        <w:t>zabbix</w:t>
-      </w:r>
-      <w:proofErr w:type="spellEnd"/>
-      <w:r>
-        <w:t xml:space="preserve">, </w:t>
-      </w:r>
-      <w:r>
-        <w:t>после чего он был размещен на сервере</w:t>
-      </w:r>
-      <w:r>
-        <w:t xml:space="preserve"> и адрес его расположения был указан в конфигурационном файле </w:t>
-      </w:r>
-      <w:proofErr w:type="spellStart"/>
-      <w:r>
-        <w:rPr>
-          <w:lang w:val="en-US"/>
-        </w:rPr>
-        <w:t>zabbix</w:t>
-      </w:r>
-      <w:proofErr w:type="spellEnd"/>
-      <w:r>
-        <w:t>_</w:t>
-      </w:r>
-      <w:r>
-        <w:rPr>
-          <w:lang w:val="en-US"/>
-        </w:rPr>
-        <w:t>server</w:t>
-      </w:r>
-      <w:r>
-        <w:t>.</w:t>
-      </w:r>
-      <w:proofErr w:type="spellStart"/>
-      <w:r>
-        <w:rPr>
-          <w:lang w:val="en-US"/>
-        </w:rPr>
-        <w:t>conf</w:t>
-      </w:r>
-      <w:proofErr w:type="spellEnd"/>
-      <w:r>
-        <w:t xml:space="preserve">. </w:t>
-      </w:r>
-    </w:p>
-    <w:p>
-      <w:pPr>
-        <w:pStyle w:val="Text15"/>
-      </w:pPr>
-      <w:r>
-        <w:t xml:space="preserve">Далее был создан групповой чат для получения уведомлений и его </w:t>
-      </w:r>
-      <w:r>
-        <w:rPr>
-          <w:lang w:val="en-US"/>
-        </w:rPr>
-        <w:t>chat</w:t>
-      </w:r>
-      <w:r>
-        <w:t>_</w:t>
-      </w:r>
-      <w:r>
-        <w:rPr>
-          <w:lang w:val="en-US"/>
-        </w:rPr>
-        <w:t>id</w:t>
-      </w:r>
-      <w:r>
-        <w:t xml:space="preserve"> </w:t>
-      </w:r>
-      <w:r>
-        <w:t xml:space="preserve">был указан в поле получатель сообщений в </w:t>
-      </w:r>
-      <w:proofErr w:type="spellStart"/>
-      <w:r>
-        <w:rPr>
-          <w:lang w:val="en-US"/>
-        </w:rPr>
-        <w:t>zabbix</w:t>
-      </w:r>
-      <w:proofErr w:type="spellEnd"/>
-      <w:r>
-        <w:t>.</w:t>
-      </w:r>
-    </w:p>
-    <w:p>
-      <w:pPr>
-        <w:pStyle w:val="Text15"/>
-      </w:pPr>
-      <w:r>
-        <w:t>Последним пунктом настройки были отредактированы операции действий при создании проблем, в сообщение по умолчанию было добавлено:</w:t>
-      </w:r>
-    </w:p>
-    <w:p>
-      <w:pPr>
-        <w:pStyle w:val="Text15"/>
-      </w:pPr>
-      <w:proofErr w:type="spellStart"/>
-      <w:r>
-        <w:t>Item</w:t>
-      </w:r>
-      <w:proofErr w:type="spellEnd"/>
-      <w:r>
-        <w:t xml:space="preserve"> </w:t>
-      </w:r>
-      <w:proofErr w:type="spellStart"/>
-      <w:r>
-        <w:t>Graphic</w:t>
-      </w:r>
-      <w:proofErr w:type="spellEnd"/>
-      <w:r>
-        <w:t>: [{ITEM.ID1}]</w:t>
-      </w:r>
-      <w:r>
-        <w:t xml:space="preserve"> – для передачи графика. И в выражение по восстановлению был добавлен параметр </w:t>
-      </w:r>
-      <w:proofErr w:type="spellStart"/>
-      <w:r>
-        <w:t>Total</w:t>
-      </w:r>
-      <w:proofErr w:type="spellEnd"/>
-      <w:r>
-        <w:t xml:space="preserve"> </w:t>
-      </w:r>
-      <w:proofErr w:type="spellStart"/>
-      <w:r>
-        <w:t>time</w:t>
-      </w:r>
-      <w:proofErr w:type="spellEnd"/>
-      <w:r>
-        <w:t>: {EVENT.AGE}</w:t>
-      </w:r>
-      <w:r>
-        <w:t xml:space="preserve"> – </w:t>
-      </w:r>
-      <w:r>
-        <w:t>сообщающий время,</w:t>
-      </w:r>
-      <w:r>
-        <w:t xml:space="preserve"> прошедшее </w:t>
-      </w:r>
-      <w:r>
-        <w:t>с появления</w:t>
-      </w:r>
-      <w:r>
-        <w:t xml:space="preserve"> проблемы до её решения.</w:t>
-      </w:r>
-    </w:p>
-    <w:p>
-      <w:pPr>
-        <w:pStyle w:val="Text15"/>
-      </w:pPr>
-      <w:r>
-        <w:t xml:space="preserve">Пример результата работы можно увидеть на </w:t>
-      </w:r>
-      <w:r>
-        <w:rPr>
-          <w:highlight w:val="yellow"/>
-        </w:rPr>
-        <w:t xml:space="preserve">рисунке </w:t>
-      </w:r>
-      <w:commentRangeStart w:id="77"/>
-      <w:commentRangeStart w:id="78"/>
-      <w:r>
-        <w:rPr>
-          <w:highlight w:val="yellow"/>
-        </w:rPr>
-        <w:t>номер</w:t>
-      </w:r>
-      <w:commentRangeEnd w:id="77"/>
-      <w:r>
-        <w:rPr>
-          <w:rStyle w:val="af"/>
-          <w:rFonts w:asciiTheme="minorHAnsi" w:eastAsiaTheme="minorHAnsi" w:hAnsiTheme="minorHAnsi" w:cstheme="minorBidi"/>
-          <w:lang w:eastAsia="en-US"/>
-        </w:rPr>
-        <w:commentReference w:id="77"/>
-      </w:r>
-      <w:commentRangeEnd w:id="78"/>
-      <w:r>
-        <w:rPr>
-          <w:rStyle w:val="af"/>
-          <w:rFonts w:asciiTheme="minorHAnsi" w:eastAsiaTheme="minorHAnsi" w:hAnsiTheme="minorHAnsi" w:cstheme="minorBidi"/>
-          <w:lang w:eastAsia="en-US"/>
-        </w:rPr>
-        <w:commentReference w:id="78"/>
-      </w:r>
-      <w:r>
-        <w:rPr>
-          <w:highlight w:val="yellow"/>
-        </w:rPr>
-        <w:t>.</w:t>
-      </w:r>
-    </w:p>
-    <w:p>
-      <w:pPr>
-        <w:pStyle w:val="Text15"/>
         <w:rPr>
           <w:lang w:val="en-US"/>
         </w:rPr>
@@ -13636,7 +13755,6 @@
         <w:rPr>
           <w:noProof/>
         </w:rPr>
-        <w:lastRenderedPageBreak/>
         <w:drawing>
           <wp:inline distT="0" distB="0" distL="0" distR="0" wp14:anchorId="4B0D527B" wp14:editId="6B56639A">
             <wp:extent cx="4601217" cy="5229955"/>
@@ -13679,42 +13797,207 @@
           </wp:inline>
         </w:drawing>
       </w:r>
-      <w:bookmarkStart w:id="79" w:name="_GoBack"/>
+    </w:p>
+    <w:p>
+      <w:pPr>
+        <w:pStyle w:val="Text15BOLID"/>
+        <w:rPr>
+          <w:lang w:val="ru-RU"/>
+        </w:rPr>
+      </w:pPr>
+      <w:r>
+        <w:rPr>
+          <w:lang w:val="ru-RU"/>
+        </w:rPr>
+        <w:t xml:space="preserve">Построение </w:t>
+      </w:r>
+      <w:r>
+        <w:rPr>
+          <w:lang w:val="ru-RU"/>
+        </w:rPr>
+        <w:t xml:space="preserve">интерактивных </w:t>
+      </w:r>
+      <w:r>
+        <w:rPr>
+          <w:lang w:val="ru-RU"/>
+        </w:rPr>
+        <w:t>карт сети.</w:t>
+      </w:r>
+    </w:p>
+    <w:p>
+      <w:pPr>
+        <w:pStyle w:val="Text15"/>
+      </w:pPr>
+      <w:r>
+        <w:t xml:space="preserve">Веб интерфейс </w:t>
+      </w:r>
+      <w:proofErr w:type="spellStart"/>
+      <w:r>
+        <w:rPr>
+          <w:lang w:val="en-US"/>
+        </w:rPr>
+        <w:t>Zabbix</w:t>
+      </w:r>
+      <w:proofErr w:type="spellEnd"/>
+      <w:r>
+        <w:t xml:space="preserve"> </w:t>
+      </w:r>
+      <w:r>
+        <w:t>предоставляет возможность настроить интерактивные карты сети, которые удобно использовать, для комплексной оценки ситуации при возникновении множества проблем.</w:t>
+      </w:r>
+    </w:p>
+    <w:p>
+      <w:pPr>
+        <w:pStyle w:val="Text15"/>
+      </w:pPr>
+      <w:r>
+        <w:t xml:space="preserve">Для этой цели мной была построена карта мониторинга, пример её работы можно увидеть на </w:t>
+      </w:r>
+      <w:fldSimple w:instr=" REF _Ref42005914 ">
+        <w:r>
+          <w:t xml:space="preserve">Рис </w:t>
+        </w:r>
+        <w:r>
+          <w:rPr>
+            <w:noProof/>
+          </w:rPr>
+          <w:t>3</w:t>
+        </w:r>
+      </w:fldSimple>
+      <w:r>
+        <w:t>. Для определения уровня проблемы используется цветовая градация</w:t>
+      </w:r>
+      <w:r>
+        <w:t xml:space="preserve"> от синего означающего предупреждение, до багрового </w:t>
+      </w:r>
+      <w:r>
+        <w:t>означающего критическую проблему</w:t>
+      </w:r>
+      <w:r>
+        <w:t>.</w:t>
+      </w:r>
+      <w:r>
+        <w:t xml:space="preserve"> </w:t>
+      </w:r>
+    </w:p>
+    <w:p>
+      <w:pPr>
+        <w:pStyle w:val="Text15"/>
+      </w:pPr>
+      <w:r>
+        <w:t xml:space="preserve">Для интерактивного вывода названий узлов сети были использованы переменные </w:t>
+      </w:r>
+      <w:r>
+        <w:t>{HOST.NAME}</w:t>
+      </w:r>
+      <w:r>
+        <w:t xml:space="preserve"> – в которой хранится имя узла и </w:t>
+      </w:r>
+      <w:r>
+        <w:t>{HOST.CONN}</w:t>
+      </w:r>
+      <w:r>
+        <w:t xml:space="preserve"> </w:t>
+      </w:r>
+      <w:r>
+        <w:t xml:space="preserve">– в которой хранится адрес узла. </w:t>
+      </w:r>
+    </w:p>
+    <w:p>
+      <w:pPr>
+        <w:pStyle w:val="Text15"/>
+      </w:pPr>
+      <w:r>
+        <w:lastRenderedPageBreak/>
+        <w:t xml:space="preserve">Также на сервер </w:t>
+      </w:r>
+      <w:proofErr w:type="spellStart"/>
+      <w:r>
+        <w:rPr>
+          <w:lang w:val="en-US"/>
+        </w:rPr>
+        <w:t>Zabbix</w:t>
+      </w:r>
+      <w:proofErr w:type="spellEnd"/>
+      <w:r>
+        <w:t xml:space="preserve"> </w:t>
+      </w:r>
+      <w:r>
+        <w:t>были добавлены недостающие иконки и связаны с имеющимися узлами сети.</w:t>
+      </w:r>
+    </w:p>
+    <w:p>
+      <w:pPr>
+        <w:pStyle w:val="Text15"/>
+      </w:pPr>
+      <w:r>
+        <w:t xml:space="preserve">Как видно на </w:t>
+      </w:r>
+      <w:fldSimple w:instr=" REF _Ref42005914 ">
+        <w:r>
+          <w:t xml:space="preserve">Рис </w:t>
+        </w:r>
+        <w:r>
+          <w:rPr>
+            <w:noProof/>
+          </w:rPr>
+          <w:t>3</w:t>
+        </w:r>
+      </w:fldSimple>
+      <w:r>
+        <w:t xml:space="preserve"> в момент создания данного снимка карты сети, в инфокоммуникационной сети кафедры </w:t>
+      </w:r>
+      <w:proofErr w:type="spellStart"/>
+      <w:r>
+        <w:t>ТиИС</w:t>
+      </w:r>
+      <w:proofErr w:type="spellEnd"/>
+      <w:r>
+        <w:t xml:space="preserve"> была зафиксирована проблема с приоритетом «Важная», заключающаяся в недоступности файл-сервера.</w:t>
+      </w:r>
+    </w:p>
+    <w:p>
+      <w:pPr>
+        <w:pStyle w:val="af4"/>
+        <w:keepNext/>
+        <w:ind w:firstLine="426"/>
+        <w:jc w:val="both"/>
+      </w:pPr>
+      <w:bookmarkStart w:id="79" w:name="_Ref42005914"/>
+      <w:r>
+        <w:t xml:space="preserve">Рис </w:t>
+      </w:r>
+      <w:fldSimple w:instr=" SEQ Рис \* ARABIC ">
+        <w:r>
+          <w:rPr>
+            <w:noProof/>
+          </w:rPr>
+          <w:t>3</w:t>
+        </w:r>
+      </w:fldSimple>
       <w:bookmarkEnd w:id="79"/>
+      <w:r>
+        <w:t xml:space="preserve"> </w:t>
+      </w:r>
+      <w:r>
+        <w:t>Пример построенной карты сети с интерактивным отображением проблем</w:t>
+      </w:r>
     </w:p>
     <w:p>
       <w:pPr>
         <w:pStyle w:val="Text15BOLID"/>
-        <w:rPr>
-          <w:lang w:val="ru-RU"/>
-        </w:rPr>
-      </w:pPr>
-      <w:r>
-        <w:rPr>
-          <w:lang w:val="ru-RU"/>
-        </w:rPr>
-        <w:t>Построение карт сети.</w:t>
-      </w:r>
-    </w:p>
-    <w:p>
-      <w:pPr>
-        <w:pStyle w:val="Text15BOLID"/>
-        <w:ind w:firstLine="0"/>
-        <w:rPr>
-          <w:lang w:val="ru-RU"/>
-        </w:rPr>
+        <w:ind w:firstLine="142"/>
       </w:pPr>
       <w:r>
         <w:rPr>
           <w:noProof/>
           <w:lang w:val="ru-RU"/>
         </w:rPr>
-        <w:lastRenderedPageBreak/>
         <w:drawing>
-          <wp:inline distT="0" distB="0" distL="0" distR="0" wp14:anchorId="429726C1" wp14:editId="3A3F082D">
-            <wp:extent cx="5760085" cy="6051550"/>
-            <wp:effectExtent l="0" t="0" r="0" b="6350"/>
-            <wp:docPr id="8" name="Рисунок 8"/>
+          <wp:inline distT="0" distB="0" distL="0" distR="0" wp14:anchorId="3DD6D277" wp14:editId="785613C4">
+            <wp:extent cx="5760085" cy="6324600"/>
+            <wp:effectExtent l="0" t="0" r="0" b="0"/>
+            <wp:docPr id="11" name="Рисунок 11"/>
             <wp:cNvGraphicFramePr>
               <a:graphicFrameLocks xmlns:a="http://schemas.openxmlformats.org/drawingml/2006/main" noChangeAspect="1"/>
             </wp:cNvGraphicFramePr>
@@ -13722,7 +14005,7 @@
               <a:graphicData uri="http://schemas.openxmlformats.org/drawingml/2006/picture">
                 <pic:pic xmlns:pic="http://schemas.openxmlformats.org/drawingml/2006/picture">
                   <pic:nvPicPr>
-                    <pic:cNvPr id="8" name="Карта сети.PNG"/>
+                    <pic:cNvPr id="11" name="Карта сети.PNG"/>
                     <pic:cNvPicPr/>
                   </pic:nvPicPr>
                   <pic:blipFill>
@@ -13740,7 +14023,7 @@
                   <pic:spPr>
                     <a:xfrm>
                       <a:off x="0" y="0"/>
-                      <a:ext cx="5760085" cy="6051550"/>
+                      <a:ext cx="5760085" cy="6324600"/>
                     </a:xfrm>
                     <a:prstGeom prst="rect">
                       <a:avLst/>
@@ -13772,10 +14055,59 @@
         <w:pStyle w:val="Text15"/>
       </w:pPr>
       <w:r>
-        <w:rPr>
-          <w:highlight w:val="yellow"/>
-        </w:rPr>
-        <w:t>Параграф в процессе написания</w:t>
+        <w:lastRenderedPageBreak/>
+        <w:t xml:space="preserve">Услугами в системах мониторинга, таких как </w:t>
+      </w:r>
+      <w:proofErr w:type="spellStart"/>
+      <w:r>
+        <w:rPr>
+          <w:lang w:val="en-US"/>
+        </w:rPr>
+        <w:t>Zabbix</w:t>
+      </w:r>
+      <w:proofErr w:type="spellEnd"/>
+      <w:r>
+        <w:t xml:space="preserve">, пользуются те, кому необходимо получить данные более высокого уровня. В ряде случаев пользователи системы мониторинга не заинтересованы в низкоуровневых процессах, таких как, например, загрузка канала до сервера. </w:t>
+      </w:r>
+      <w:r>
+        <w:t>Их</w:t>
+      </w:r>
+      <w:r>
+        <w:t xml:space="preserve"> интересует именно доступность того или иного сервиса предоставляемого инженерами инфокоммуникационной сети, например веб портала или доступность сети </w:t>
+      </w:r>
+      <w:proofErr w:type="spellStart"/>
+      <w:r>
+        <w:rPr>
+          <w:lang w:val="en-US"/>
+        </w:rPr>
+        <w:t>wi</w:t>
+      </w:r>
+      <w:proofErr w:type="spellEnd"/>
+      <w:r>
+        <w:t>-</w:t>
+      </w:r>
+      <w:r>
+        <w:rPr>
+          <w:lang w:val="en-US"/>
+        </w:rPr>
+        <w:t>fi</w:t>
+      </w:r>
+      <w:r>
+        <w:t xml:space="preserve">. Услуги в </w:t>
+      </w:r>
+      <w:proofErr w:type="spellStart"/>
+      <w:r>
+        <w:rPr>
+          <w:lang w:val="en-US"/>
+        </w:rPr>
+        <w:t>Zabbix</w:t>
+      </w:r>
+      <w:proofErr w:type="spellEnd"/>
+      <w:r>
+        <w:t xml:space="preserve"> дают возможность получить данную информацию.</w:t>
+      </w:r>
+      <w:r>
+        <w:t xml:space="preserve"> </w:t>
       </w:r>
     </w:p>
     <w:p>
@@ -13783,7 +14115,15 @@
         <w:pStyle w:val="Text15"/>
       </w:pPr>
       <w:r>
-        <w:t xml:space="preserve">Так же были настроены услуги, высчитывающие уровень </w:t>
+        <w:t xml:space="preserve">В инфокоммуникационной сети кафедры </w:t>
+      </w:r>
+      <w:proofErr w:type="spellStart"/>
+      <w:r>
+        <w:t>ТиИС</w:t>
+      </w:r>
+      <w:proofErr w:type="spellEnd"/>
+      <w:r>
+        <w:t xml:space="preserve"> были настроены услуги, считающие уровень соглашения об уровне предоставления услуги (</w:t>
       </w:r>
       <w:r>
         <w:rPr>
@@ -13792,63 +14132,114 @@
         <w:t>SLA</w:t>
       </w:r>
       <w:r>
-        <w:t xml:space="preserve">, </w:t>
-      </w:r>
-      <w:r>
-        <w:t xml:space="preserve">результат можно увидеть на </w:t>
-      </w:r>
-      <w:r>
-        <w:rPr>
-          <w:highlight w:val="yellow"/>
-        </w:rPr>
-        <w:t xml:space="preserve">РИСУНКЕ </w:t>
-      </w:r>
-      <w:commentRangeStart w:id="80"/>
-      <w:commentRangeStart w:id="81"/>
-      <w:r>
-        <w:rPr>
-          <w:highlight w:val="yellow"/>
-        </w:rPr>
-        <w:t>НОМЕР</w:t>
-      </w:r>
-      <w:commentRangeEnd w:id="80"/>
-      <w:r>
-        <w:rPr>
-          <w:rStyle w:val="af"/>
-          <w:rFonts w:asciiTheme="minorHAnsi" w:eastAsiaTheme="minorHAnsi" w:hAnsiTheme="minorHAnsi" w:cstheme="minorBidi"/>
-          <w:highlight w:val="yellow"/>
-          <w:lang w:eastAsia="en-US"/>
-        </w:rPr>
-        <w:commentReference w:id="80"/>
-      </w:r>
-      <w:commentRangeEnd w:id="81"/>
-      <w:r>
-        <w:rPr>
-          <w:rStyle w:val="af"/>
-          <w:rFonts w:asciiTheme="minorHAnsi" w:eastAsiaTheme="minorHAnsi" w:hAnsiTheme="minorHAnsi" w:cstheme="minorBidi"/>
-          <w:lang w:eastAsia="en-US"/>
-        </w:rPr>
-        <w:commentReference w:id="81"/>
-      </w:r>
-      <w:r>
-        <w:t>.</w:t>
+        <w:t>)</w:t>
+      </w:r>
+      <w:r>
+        <w:t xml:space="preserve">. </w:t>
+      </w:r>
+      <w:r>
+        <w:t xml:space="preserve">При настройке расчета </w:t>
+      </w:r>
+      <w:r>
+        <w:rPr>
+          <w:lang w:val="en-US"/>
+        </w:rPr>
+        <w:t>SLA</w:t>
+      </w:r>
+      <w:r>
+        <w:t xml:space="preserve"> в инфокоммуникационной сети кафедры </w:t>
+      </w:r>
+      <w:proofErr w:type="spellStart"/>
+      <w:r>
+        <w:t>ТиИС</w:t>
+      </w:r>
+      <w:proofErr w:type="spellEnd"/>
+      <w:r>
+        <w:t xml:space="preserve">, необходимо было учесть, то что нас не интересует доступность сетей </w:t>
+      </w:r>
+      <w:r>
+        <w:rPr>
+          <w:lang w:val="en-US"/>
+        </w:rPr>
+        <w:t>Wi</w:t>
+      </w:r>
+      <w:r>
+        <w:t>-</w:t>
+      </w:r>
+      <w:r>
+        <w:rPr>
+          <w:lang w:val="en-US"/>
+        </w:rPr>
+        <w:t>Fi</w:t>
+      </w:r>
+      <w:r>
+        <w:t xml:space="preserve"> </w:t>
+      </w:r>
+      <w:r>
+        <w:t>в не рабочее время организации, но при этом возможность доступа до веб-порталов должна осуществляться круглосуточно. Так же необходимо было учесть, что например, для работоспособности всей инфокоммуникационной сети, достаточно работоспособности хотя бы одного сервера контроллера домена из существующих трех.</w:t>
       </w:r>
     </w:p>
     <w:p>
       <w:pPr>
         <w:pStyle w:val="Text15"/>
-        <w:ind w:firstLine="0"/>
-        <w:jc w:val="left"/>
+      </w:pPr>
+      <w:r>
+        <w:t xml:space="preserve">Результат отображения настроенных услуг можно увидеть на </w:t>
+      </w:r>
+      <w:fldSimple w:instr=" REF _Ref42004756 ">
+        <w:r>
+          <w:t xml:space="preserve">Рис </w:t>
+        </w:r>
+        <w:r>
+          <w:rPr>
+            <w:noProof/>
+          </w:rPr>
+          <w:t>4</w:t>
+        </w:r>
+      </w:fldSimple>
+    </w:p>
+    <w:p>
+      <w:pPr>
+        <w:pStyle w:val="af4"/>
+        <w:keepNext/>
+        <w:jc w:val="both"/>
+      </w:pPr>
+      <w:bookmarkStart w:id="80" w:name="_Ref42004756"/>
+      <w:r>
+        <w:t xml:space="preserve">Рис </w:t>
+      </w:r>
+      <w:fldSimple w:instr=" SEQ Рис \* ARABIC ">
+        <w:r>
+          <w:rPr>
+            <w:noProof/>
+          </w:rPr>
+          <w:t>4</w:t>
+        </w:r>
+      </w:fldSimple>
+      <w:bookmarkEnd w:id="80"/>
+      <w:r>
+        <w:t xml:space="preserve"> Услуги в инфокоммуникационной сети </w:t>
+      </w:r>
+      <w:proofErr w:type="spellStart"/>
+      <w:r>
+        <w:t>кТиИС</w:t>
+      </w:r>
+      <w:proofErr w:type="spellEnd"/>
+    </w:p>
+    <w:p>
+      <w:pPr>
+        <w:pStyle w:val="Text15"/>
+        <w:ind w:firstLine="142"/>
       </w:pPr>
       <w:r>
         <w:rPr>
           <w:noProof/>
         </w:rPr>
         <w:drawing>
-          <wp:inline distT="0" distB="0" distL="0" distR="0" wp14:anchorId="5A612986" wp14:editId="5C82D338">
-            <wp:extent cx="5696407" cy="1257300"/>
+          <wp:inline distT="0" distB="0" distL="0" distR="0" wp14:anchorId="2A5044B4" wp14:editId="66E49E27">
+            <wp:extent cx="5760085" cy="2877185"/>
             <wp:effectExtent l="0" t="0" r="0" b="0"/>
-            <wp:docPr id="5" name="Рисунок 5"/>
+            <wp:docPr id="13" name="Рисунок 13"/>
             <wp:cNvGraphicFramePr>
               <a:graphicFrameLocks xmlns:a="http://schemas.openxmlformats.org/drawingml/2006/main" noChangeAspect="1"/>
             </wp:cNvGraphicFramePr>
@@ -13856,7 +14247,7 @@
               <a:graphicData uri="http://schemas.openxmlformats.org/drawingml/2006/picture">
                 <pic:pic xmlns:pic="http://schemas.openxmlformats.org/drawingml/2006/picture">
                   <pic:nvPicPr>
-                    <pic:cNvPr id="5" name="SLA.png"/>
+                    <pic:cNvPr id="13" name="tempsnip.png"/>
                     <pic:cNvPicPr/>
                   </pic:nvPicPr>
                   <pic:blipFill>
@@ -13874,7 +14265,7 @@
                   <pic:spPr>
                     <a:xfrm>
                       <a:off x="0" y="0"/>
-                      <a:ext cx="5720358" cy="1262586"/>
+                      <a:ext cx="5760085" cy="2877185"/>
                     </a:xfrm>
                     <a:prstGeom prst="rect">
                       <a:avLst/>
@@ -13889,70 +14280,49 @@
     </w:p>
     <w:p>
       <w:pPr>
+        <w:pStyle w:val="Text15BOLID"/>
+        <w:rPr>
+          <w:lang w:val="ru-RU"/>
+        </w:rPr>
+      </w:pPr>
+      <w:r>
+        <w:rPr>
+          <w:lang w:val="ru-RU"/>
+        </w:rPr>
+        <w:t xml:space="preserve">Обновление </w:t>
+      </w:r>
+      <w:proofErr w:type="spellStart"/>
+      <w:r>
+        <w:t>Zabbix</w:t>
+      </w:r>
+      <w:proofErr w:type="spellEnd"/>
+      <w:r>
+        <w:rPr>
+          <w:lang w:val="ru-RU"/>
+        </w:rPr>
+        <w:t xml:space="preserve"> 4.4 до </w:t>
+      </w:r>
+      <w:proofErr w:type="spellStart"/>
+      <w:r>
+        <w:t>Zabbix</w:t>
+      </w:r>
+      <w:proofErr w:type="spellEnd"/>
+      <w:r>
+        <w:rPr>
+          <w:lang w:val="ru-RU"/>
+        </w:rPr>
+        <w:t xml:space="preserve"> 5.0 </w:t>
+      </w:r>
+      <w:r>
+        <w:t>LTS</w:t>
+      </w:r>
+    </w:p>
+    <w:p>
+      <w:pPr>
         <w:pStyle w:val="Text15"/>
-        <w:ind w:firstLine="0"/>
-        <w:jc w:val="left"/>
       </w:pPr>
       <w:r>
         <w:lastRenderedPageBreak/>
-        <w:t xml:space="preserve">Подробно о настройке веб мониторинга можно прочитать в </w:t>
-      </w:r>
-      <w:r>
-        <w:rPr>
-          <w:highlight w:val="yellow"/>
-        </w:rPr>
-        <w:t>Приложении НОМЕР.</w:t>
-      </w:r>
-    </w:p>
-    <w:p>
-      <w:pPr>
-        <w:pStyle w:val="Text15"/>
-      </w:pPr>
-    </w:p>
-    <w:p>
-      <w:pPr>
-        <w:pStyle w:val="Text15BOLID"/>
-        <w:rPr>
-          <w:lang w:val="ru-RU"/>
-        </w:rPr>
-      </w:pPr>
-      <w:r>
-        <w:rPr>
-          <w:lang w:val="ru-RU"/>
-        </w:rPr>
-        <w:t xml:space="preserve">Обновление </w:t>
-      </w:r>
-      <w:proofErr w:type="spellStart"/>
-      <w:r>
-        <w:t>Zabbix</w:t>
-      </w:r>
-      <w:proofErr w:type="spellEnd"/>
-      <w:r>
-        <w:rPr>
-          <w:lang w:val="ru-RU"/>
-        </w:rPr>
-        <w:t xml:space="preserve"> 4.4 до </w:t>
-      </w:r>
-      <w:proofErr w:type="spellStart"/>
-      <w:r>
-        <w:t>Zabbix</w:t>
-      </w:r>
-      <w:proofErr w:type="spellEnd"/>
-      <w:r>
-        <w:rPr>
-          <w:lang w:val="ru-RU"/>
-        </w:rPr>
-        <w:t xml:space="preserve"> 5.0 </w:t>
-      </w:r>
-      <w:r>
-        <w:t>LTS</w:t>
-      </w:r>
-    </w:p>
-    <w:p>
-      <w:pPr>
-        <w:pStyle w:val="Text15"/>
-      </w:pPr>
-      <w:r>
         <w:t xml:space="preserve">В связи с выходом </w:t>
       </w:r>
       <w:proofErr w:type="spellStart"/>
@@ -14378,7 +14748,6 @@
         <w:rPr>
           <w:lang w:val="en-US"/>
         </w:rPr>
-        <w:lastRenderedPageBreak/>
         <w:tab/>
         <w:t xml:space="preserve">ALTER COLUMN </w:t>
       </w:r>
@@ -14449,6 +14818,7 @@
         </w:rPr>
       </w:pPr>
       <w:r>
+        <w:lastRenderedPageBreak/>
         <w:t xml:space="preserve">Однако, стоит отметить, недопустимость данного </w:t>
       </w:r>
       <w:proofErr w:type="spellStart"/>
@@ -14795,17 +15165,17 @@
       <w:r>
         <w:t xml:space="preserve">Подробно о процессе обновления можно прочитать в </w:t>
       </w:r>
-      <w:r>
-        <w:rPr>
-          <w:highlight w:val="yellow"/>
-        </w:rPr>
-        <w:t>ПРИЛОЖЕНИИ НОМЕР.</w:t>
-      </w:r>
-    </w:p>
-    <w:p>
-      <w:pPr>
-        <w:pStyle w:val="Text15"/>
-      </w:pPr>
+      <w:fldSimple w:instr=" REF _Ref42004787 ">
+        <w:r>
+          <w:t>Приложение 4</w:t>
+        </w:r>
+        <w:r>
+          <w:t>.</w:t>
+        </w:r>
+      </w:fldSimple>
+      <w:r>
+        <w:t xml:space="preserve"> </w:t>
+      </w:r>
     </w:p>
     <w:p>
       <w:pPr>
@@ -14813,13 +15183,13 @@
         <w:pageBreakBefore/>
         <w:ind w:left="0" w:firstLine="0"/>
       </w:pPr>
-      <w:bookmarkStart w:id="82" w:name="_Toc41300101"/>
-      <w:bookmarkStart w:id="83" w:name="_Toc419983217"/>
+      <w:bookmarkStart w:id="81" w:name="_Toc41300101"/>
+      <w:bookmarkStart w:id="82" w:name="_Toc419983217"/>
       <w:r>
         <w:lastRenderedPageBreak/>
         <w:t>Заключение</w:t>
       </w:r>
-      <w:bookmarkEnd w:id="82"/>
+      <w:bookmarkEnd w:id="81"/>
     </w:p>
     <w:p>
       <w:pPr>
@@ -14855,28 +15225,28 @@
       <w:r>
         <w:t xml:space="preserve"> </w:t>
       </w:r>
+      <w:commentRangeStart w:id="83"/>
       <w:commentRangeStart w:id="84"/>
-      <w:commentRangeStart w:id="85"/>
       <w:r>
         <w:t>в</w:t>
       </w:r>
-      <w:commentRangeEnd w:id="84"/>
+      <w:commentRangeEnd w:id="83"/>
       <w:r>
         <w:rPr>
           <w:rStyle w:val="af"/>
           <w:rFonts w:asciiTheme="minorHAnsi" w:eastAsiaTheme="minorHAnsi" w:hAnsiTheme="minorHAnsi" w:cstheme="minorBidi"/>
           <w:lang w:eastAsia="en-US"/>
         </w:rPr>
-        <w:commentReference w:id="84"/>
-      </w:r>
-      <w:commentRangeEnd w:id="85"/>
+        <w:commentReference w:id="83"/>
+      </w:r>
+      <w:commentRangeEnd w:id="84"/>
       <w:r>
         <w:rPr>
           <w:rStyle w:val="af"/>
           <w:rFonts w:asciiTheme="minorHAnsi" w:eastAsiaTheme="minorHAnsi" w:hAnsiTheme="minorHAnsi" w:cstheme="minorBidi"/>
           <w:lang w:eastAsia="en-US"/>
         </w:rPr>
-        <w:commentReference w:id="85"/>
+        <w:commentReference w:id="84"/>
       </w:r>
       <w:r>
         <w:t xml:space="preserve"> процессе обучения мной был</w:t>
@@ -15106,13 +15476,13 @@
         <w:pStyle w:val="2"/>
         <w:pageBreakBefore/>
       </w:pPr>
-      <w:bookmarkStart w:id="86" w:name="_Toc41300102"/>
+      <w:bookmarkStart w:id="85" w:name="_Toc41300102"/>
       <w:r>
         <w:lastRenderedPageBreak/>
         <w:t>Список литературы</w:t>
       </w:r>
-      <w:bookmarkEnd w:id="83"/>
-      <w:bookmarkEnd w:id="86"/>
+      <w:bookmarkEnd w:id="82"/>
+      <w:bookmarkEnd w:id="85"/>
       <w:r>
         <w:t xml:space="preserve"> </w:t>
       </w:r>
@@ -15133,7 +15503,7 @@
           <w:szCs w:val="28"/>
         </w:rPr>
       </w:pPr>
-      <w:bookmarkStart w:id="87" w:name="_Toc41300103"/>
+      <w:bookmarkStart w:id="86" w:name="_Toc41300103"/>
       <w:r>
         <w:rPr>
           <w:sz w:val="28"/>
@@ -16270,29 +16640,7 @@
           <w:sz w:val="28"/>
           <w:szCs w:val="28"/>
         </w:rPr>
-        <w:t xml:space="preserve">ИНТО-2019 Материалы межрегиональной конференции (с международным участием) молодых исследователей, студентов, магистрантов, аспирантов и молодых учителей, посвящённой 150-летию со дня рождения А. С. Чаплыгина / К.К. Тищенко, Д.С. Горелко. – </w:t>
-      </w:r>
-      <w:proofErr w:type="gramStart"/>
-      <w:r>
-        <w:rPr>
-          <w:rFonts w:ascii="Times New Roman" w:eastAsia="Times New Roman" w:hAnsi="Times New Roman"/>
-          <w:bCs/>
-          <w:spacing w:val="-3"/>
-          <w:sz w:val="28"/>
-          <w:szCs w:val="28"/>
-        </w:rPr>
-        <w:t>М. :</w:t>
-      </w:r>
-      <w:proofErr w:type="gramEnd"/>
-      <w:r>
-        <w:rPr>
-          <w:rFonts w:ascii="Times New Roman" w:eastAsia="Times New Roman" w:hAnsi="Times New Roman"/>
-          <w:bCs/>
-          <w:spacing w:val="-3"/>
-          <w:sz w:val="28"/>
-          <w:szCs w:val="28"/>
-        </w:rPr>
-        <w:t xml:space="preserve"> ИИУ МГОУ, 2019. – 116 с.</w:t>
+        <w:t>ИНТО-2019 Материалы межрегиональной конференции (с международным участием) молодых исследователей, студентов, магистрантов, аспирантов и молодых учителей, посвящённой 150-летию со дня рождения А. С. Чаплыгина / К.К. Тищенко, Д.С. Горелко. – М. : ИИУ МГОУ, 2019. – 116 с.</w:t>
       </w:r>
     </w:p>
     <w:p>
@@ -17060,25 +17408,7 @@
           <w:szCs w:val="28"/>
           <w:lang w:val="en-US"/>
         </w:rPr>
-        <w:t xml:space="preserve">Cisco Networking Academy Builds IT Skills &amp; Education </w:t>
-      </w:r>
-      <w:proofErr w:type="gramStart"/>
-      <w:r>
-        <w:rPr>
-          <w:sz w:val="28"/>
-          <w:szCs w:val="28"/>
-          <w:lang w:val="en-US"/>
-        </w:rPr>
-        <w:t>For</w:t>
-      </w:r>
-      <w:proofErr w:type="gramEnd"/>
-      <w:r>
-        <w:rPr>
-          <w:sz w:val="28"/>
-          <w:szCs w:val="28"/>
-          <w:lang w:val="en-US"/>
-        </w:rPr>
-        <w:t xml:space="preserve"> Future Career [</w:t>
+        <w:t>Cisco Networking Academy Builds IT Skills &amp; Education For Future Career [</w:t>
       </w:r>
       <w:r>
         <w:rPr>
@@ -18413,25 +18743,7 @@
           <w:szCs w:val="28"/>
           <w:lang w:val="en-US"/>
         </w:rPr>
-        <w:t xml:space="preserve">Nagios - The Industry Standard </w:t>
-      </w:r>
-      <w:proofErr w:type="gramStart"/>
-      <w:r>
-        <w:rPr>
-          <w:sz w:val="28"/>
-          <w:szCs w:val="28"/>
-          <w:lang w:val="en-US"/>
-        </w:rPr>
-        <w:t>In</w:t>
-      </w:r>
-      <w:proofErr w:type="gramEnd"/>
-      <w:r>
-        <w:rPr>
-          <w:sz w:val="28"/>
-          <w:szCs w:val="28"/>
-          <w:lang w:val="en-US"/>
-        </w:rPr>
-        <w:t xml:space="preserve"> IT Infrastructure Monitoring [</w:t>
+        <w:t>Nagios - The Industry Standard In IT Infrastructure Monitoring [</w:t>
       </w:r>
       <w:r>
         <w:rPr>
@@ -18491,25 +18803,7 @@
           <w:szCs w:val="28"/>
           <w:lang w:val="en-US"/>
         </w:rPr>
-        <w:t xml:space="preserve">: https://www.nagios.org/. – What can Nagios help you </w:t>
-      </w:r>
-      <w:proofErr w:type="gramStart"/>
-      <w:r>
-        <w:rPr>
-          <w:sz w:val="28"/>
-          <w:szCs w:val="28"/>
-          <w:lang w:val="en-US"/>
-        </w:rPr>
-        <w:t>do?.</w:t>
-      </w:r>
-      <w:proofErr w:type="gramEnd"/>
-      <w:r>
-        <w:rPr>
-          <w:sz w:val="28"/>
-          <w:szCs w:val="28"/>
-          <w:lang w:val="en-US"/>
-        </w:rPr>
-        <w:t xml:space="preserve"> – (</w:t>
+        <w:t>: https://www.nagios.org/. – What can Nagios help you do?. – (</w:t>
       </w:r>
       <w:r>
         <w:rPr>
@@ -21949,7 +22243,6 @@
         </w:rPr>
       </w:pPr>
       <w:proofErr w:type="spellStart"/>
-      <w:proofErr w:type="gramStart"/>
       <w:r>
         <w:rPr>
           <w:sz w:val="28"/>
@@ -21959,7 +22252,6 @@
         <w:t>TUT:Configuring</w:t>
       </w:r>
       <w:proofErr w:type="spellEnd"/>
-      <w:proofErr w:type="gramEnd"/>
       <w:r>
         <w:rPr>
           <w:sz w:val="28"/>
@@ -22047,7 +22339,6 @@
         <w:t xml:space="preserve">: http://net-snmp.sourceforge.net/wiki/index.php/TUT:Configuring_snmptrapd. – </w:t>
       </w:r>
       <w:proofErr w:type="spellStart"/>
-      <w:proofErr w:type="gramStart"/>
       <w:r>
         <w:rPr>
           <w:sz w:val="28"/>
@@ -22057,7 +22348,6 @@
         <w:t>TUT:Configuring</w:t>
       </w:r>
       <w:proofErr w:type="spellEnd"/>
-      <w:proofErr w:type="gramEnd"/>
       <w:r>
         <w:rPr>
           <w:sz w:val="28"/>
@@ -23000,19 +23290,19 @@
         <w:pStyle w:val="2"/>
         <w:pageBreakBefore/>
       </w:pPr>
-      <w:commentRangeStart w:id="88"/>
+      <w:commentRangeStart w:id="87"/>
       <w:r>
         <w:lastRenderedPageBreak/>
         <w:t>Приложение</w:t>
       </w:r>
-      <w:commentRangeEnd w:id="88"/>
+      <w:commentRangeEnd w:id="87"/>
       <w:r>
         <w:rPr>
           <w:rStyle w:val="af"/>
           <w:rFonts w:asciiTheme="minorHAnsi" w:eastAsiaTheme="minorHAnsi" w:hAnsiTheme="minorHAnsi" w:cstheme="minorBidi"/>
           <w:lang w:eastAsia="en-US"/>
         </w:rPr>
-        <w:commentReference w:id="88"/>
+        <w:commentReference w:id="87"/>
       </w:r>
       <w:r>
         <w:t xml:space="preserve"> 1</w:t>
@@ -23040,7 +23330,7 @@
         </w:rPr>
         <w:t>Cisco</w:t>
       </w:r>
-      <w:bookmarkEnd w:id="87"/>
+      <w:bookmarkEnd w:id="86"/>
     </w:p>
     <w:p>
       <w:pPr>
@@ -23188,21 +23478,7 @@
         <w:rPr>
           <w:lang w:val="en-US"/>
         </w:rPr>
-        <w:t xml:space="preserve"> [</w:t>
-      </w:r>
-      <w:proofErr w:type="gramStart"/>
-      <w:r>
-        <w:rPr>
-          <w:lang w:val="en-US"/>
-        </w:rPr>
-        <w:t>version{</w:t>
-      </w:r>
-      <w:proofErr w:type="gramEnd"/>
-      <w:r>
-        <w:rPr>
-          <w:lang w:val="en-US"/>
-        </w:rPr>
-        <w:t>1| 2c | 3 [</w:t>
+        <w:t xml:space="preserve"> [version{1| 2c | 3 [</w:t>
       </w:r>
       <w:proofErr w:type="spellStart"/>
       <w:r>
@@ -23806,12 +24082,12 @@
         <w:pStyle w:val="2"/>
         <w:pageBreakBefore/>
       </w:pPr>
-      <w:bookmarkStart w:id="89" w:name="_Toc41300104"/>
+      <w:bookmarkStart w:id="88" w:name="_Toc41300104"/>
       <w:r>
         <w:lastRenderedPageBreak/>
         <w:t>Приложение 2</w:t>
       </w:r>
-      <w:bookmarkEnd w:id="89"/>
+      <w:bookmarkEnd w:id="88"/>
     </w:p>
     <w:p>
       <w:pPr>
@@ -23841,7 +24117,7 @@
       <w:pPr>
         <w:pStyle w:val="2"/>
       </w:pPr>
-      <w:bookmarkStart w:id="90" w:name="_Toc41300105"/>
+      <w:bookmarkStart w:id="89" w:name="_Toc41300105"/>
       <w:r>
         <w:lastRenderedPageBreak/>
         <w:t xml:space="preserve">Приложение 3. Разворачивание </w:t>
@@ -23875,7 +24151,7 @@
         </w:rPr>
         <w:t>LTS</w:t>
       </w:r>
-      <w:bookmarkEnd w:id="90"/>
+      <w:bookmarkEnd w:id="89"/>
     </w:p>
     <w:p>
       <w:pPr>
@@ -24679,7 +24955,6 @@
         <w:t>[</w:t>
       </w:r>
       <w:proofErr w:type="spellStart"/>
-      <w:proofErr w:type="gramStart"/>
       <w:r>
         <w:rPr>
           <w:lang w:val="en-US"/>
@@ -24687,7 +24962,6 @@
         <w:t>date.timezone</w:t>
       </w:r>
       <w:proofErr w:type="spellEnd"/>
-      <w:proofErr w:type="gramEnd"/>
       <w:r>
         <w:rPr>
           <w:lang w:val="en-US"/>
@@ -25344,7 +25618,6 @@
         <w:t xml:space="preserve"> add-apt-repository </w:t>
       </w:r>
       <w:proofErr w:type="spellStart"/>
-      <w:proofErr w:type="gramStart"/>
       <w:r>
         <w:rPr>
           <w:lang w:val="en-US"/>
@@ -25352,7 +25625,6 @@
         <w:t>ppa:timescale</w:t>
       </w:r>
       <w:proofErr w:type="spellEnd"/>
-      <w:proofErr w:type="gramEnd"/>
       <w:r>
         <w:rPr>
           <w:lang w:val="en-US"/>
@@ -25994,7 +26266,8 @@
       <w:pPr>
         <w:pStyle w:val="2"/>
       </w:pPr>
-      <w:bookmarkStart w:id="91" w:name="_Toc41300106"/>
+      <w:bookmarkStart w:id="90" w:name="_Toc41300106"/>
+      <w:bookmarkStart w:id="91" w:name="_Ref42004787"/>
       <w:commentRangeStart w:id="92"/>
       <w:r>
         <w:lastRenderedPageBreak/>
@@ -26023,6 +26296,7 @@
       <w:r>
         <w:t xml:space="preserve"> 4.4 до версии 5.0 LTS</w:t>
       </w:r>
+      <w:bookmarkEnd w:id="90"/>
       <w:bookmarkEnd w:id="91"/>
     </w:p>
     <w:p>
@@ -27936,7 +28210,6 @@
         <w:t xml:space="preserve"> </w:t>
       </w:r>
       <w:proofErr w:type="spellStart"/>
-      <w:proofErr w:type="gramStart"/>
       <w:r>
         <w:rPr>
           <w:lang w:val="en-US"/>
@@ -27953,7 +28226,6 @@
         </w:rPr>
         <w:t>restoring</w:t>
       </w:r>
-      <w:proofErr w:type="gramEnd"/>
       <w:r>
         <w:t>='</w:t>
       </w:r>
@@ -28303,7 +28575,6 @@
         <w:t xml:space="preserve">'   -O "-c </w:t>
       </w:r>
       <w:proofErr w:type="spellStart"/>
-      <w:proofErr w:type="gramStart"/>
       <w:r>
         <w:rPr>
           <w:lang w:val="en-US"/>
@@ -28311,7 +28582,6 @@
         <w:t>timescaledb.restoring</w:t>
       </w:r>
       <w:proofErr w:type="spellEnd"/>
-      <w:proofErr w:type="gramEnd"/>
       <w:r>
         <w:rPr>
           <w:lang w:val="en-US"/>
@@ -28756,21 +29026,7 @@
         <w:rPr>
           <w:lang w:val="en-US"/>
         </w:rPr>
-        <w:t xml:space="preserve"> -c "SELECT </w:t>
-      </w:r>
-      <w:proofErr w:type="gramStart"/>
-      <w:r>
-        <w:rPr>
-          <w:lang w:val="en-US"/>
-        </w:rPr>
-        <w:t>version(</w:t>
-      </w:r>
-      <w:proofErr w:type="gramEnd"/>
-      <w:r>
-        <w:rPr>
-          <w:lang w:val="en-US"/>
-        </w:rPr>
-        <w:t>);"</w:t>
+        <w:t xml:space="preserve"> -c "SELECT version();"</w:t>
       </w:r>
     </w:p>
     <w:p>
@@ -29607,17 +29863,9 @@
         <w:rPr>
           <w:lang w:val="en-US"/>
         </w:rPr>
-        <w:t>zabbix-</w:t>
-      </w:r>
-      <w:proofErr w:type="gramStart"/>
-      <w:r>
-        <w:rPr>
-          <w:lang w:val="en-US"/>
-        </w:rPr>
-        <w:t>server.service</w:t>
-      </w:r>
-      <w:proofErr w:type="spellEnd"/>
-      <w:proofErr w:type="gramEnd"/>
+        <w:t>zabbix-server.service</w:t>
+      </w:r>
+      <w:proofErr w:type="spellEnd"/>
     </w:p>
     <w:p>
       <w:pPr>
@@ -29659,17 +29907,9 @@
         <w:rPr>
           <w:lang w:val="en-US"/>
         </w:rPr>
-        <w:t>zabbix-</w:t>
-      </w:r>
-      <w:proofErr w:type="gramStart"/>
-      <w:r>
-        <w:rPr>
-          <w:lang w:val="en-US"/>
-        </w:rPr>
-        <w:t>server.service</w:t>
-      </w:r>
-      <w:proofErr w:type="spellEnd"/>
-      <w:proofErr w:type="gramEnd"/>
+        <w:t>zabbix-server.service</w:t>
+      </w:r>
+      <w:proofErr w:type="spellEnd"/>
     </w:p>
     <w:p>
       <w:pPr>
@@ -29930,15 +30170,7 @@
         <w:annotationRef/>
       </w:r>
       <w:r>
-        <w:t xml:space="preserve">Не </w:t>
-      </w:r>
-      <w:proofErr w:type="gramStart"/>
-      <w:r>
-        <w:t>понятно</w:t>
-      </w:r>
-      <w:proofErr w:type="gramEnd"/>
-      <w:r>
-        <w:t xml:space="preserve"> что имеется ввиду, как при помощи </w:t>
+        <w:t xml:space="preserve">Не понятно что имеется ввиду, как при помощи </w:t>
       </w:r>
       <w:proofErr w:type="spellStart"/>
       <w:r>
@@ -30063,15 +30295,7 @@
       </w:r>
       <w:proofErr w:type="spellEnd"/>
       <w:r>
-        <w:t xml:space="preserve">-вычислительной сети. Если слово будет использоваться </w:t>
-      </w:r>
-      <w:proofErr w:type="gramStart"/>
-      <w:r>
-        <w:t>часто</w:t>
-      </w:r>
-      <w:proofErr w:type="gramEnd"/>
-      <w:r>
-        <w:t xml:space="preserve"> то стоит ввести сокращение </w:t>
+        <w:t xml:space="preserve">-вычислительной сети. Если слово будет использоваться часто то стоит ввести сокращение </w:t>
       </w:r>
       <w:proofErr w:type="spellStart"/>
       <w:r>
@@ -30095,13 +30319,8 @@
         <w:annotationRef/>
       </w:r>
       <w:r>
-        <w:t xml:space="preserve">Ой… Я тут прозевал, когда заменял на «инфокоммуникационную» везде </w:t>
-      </w:r>
-      <w:proofErr w:type="gramStart"/>
-      <w:r>
-        <w:t>=(</w:t>
-      </w:r>
-      <w:proofErr w:type="gramEnd"/>
+        <w:t>Ой… Я тут прозевал, когда заменял на «инфокоммуникационную» везде =(</w:t>
+      </w:r>
     </w:p>
   </w:comment>
   <w:comment w:id="26" w:author="Cyril G" w:date="2020-05-23T23:36:00Z" w:initials="CG">
@@ -30267,15 +30486,7 @@
         <w:annotationRef/>
       </w:r>
       <w:r>
-        <w:t xml:space="preserve">Таблица подписывается над. </w:t>
-      </w:r>
-      <w:proofErr w:type="gramStart"/>
-      <w:r>
-        <w:t>Собственно</w:t>
-      </w:r>
-      <w:proofErr w:type="gramEnd"/>
-      <w:r>
-        <w:t xml:space="preserve"> </w:t>
+        <w:t xml:space="preserve">Таблица подписывается над. Собственно </w:t>
       </w:r>
       <w:proofErr w:type="spellStart"/>
       <w:r>
@@ -30494,15 +30705,7 @@
         <w:t xml:space="preserve">. </w:t>
       </w:r>
       <w:r>
-        <w:t xml:space="preserve">А то не </w:t>
-      </w:r>
-      <w:proofErr w:type="gramStart"/>
-      <w:r>
-        <w:t>понятно</w:t>
-      </w:r>
-      <w:proofErr w:type="gramEnd"/>
-      <w:r>
-        <w:t xml:space="preserve"> что за </w:t>
+        <w:t xml:space="preserve">А то не понятно что за </w:t>
       </w:r>
       <w:proofErr w:type="spellStart"/>
       <w:r>
@@ -30627,15 +30830,7 @@
         <w:annotationRef/>
       </w:r>
       <w:r>
-        <w:t xml:space="preserve">Почему заменили надо описать либо </w:t>
-      </w:r>
-      <w:proofErr w:type="gramStart"/>
-      <w:r>
-        <w:t>тут</w:t>
-      </w:r>
-      <w:proofErr w:type="gramEnd"/>
-      <w:r>
-        <w:t xml:space="preserve"> либо в практике.</w:t>
+        <w:t>Почему заменили надо описать либо тут либо в практике.</w:t>
       </w:r>
     </w:p>
   </w:comment>
@@ -31046,21 +31241,7 @@
         <w:rPr>
           <w:highlight w:val="cyan"/>
         </w:rPr>
-        <w:t xml:space="preserve">Разворачивание операционной </w:t>
-      </w:r>
-      <w:proofErr w:type="gramStart"/>
-      <w:r>
-        <w:rPr>
-          <w:highlight w:val="cyan"/>
-        </w:rPr>
-        <w:t>системы(</w:t>
-      </w:r>
-      <w:proofErr w:type="gramEnd"/>
-      <w:r>
-        <w:rPr>
-          <w:highlight w:val="cyan"/>
-        </w:rPr>
-        <w:t xml:space="preserve">Про </w:t>
+        <w:t xml:space="preserve">Разворачивание операционной системы(Про </w:t>
       </w:r>
       <w:proofErr w:type="spellStart"/>
       <w:r>
@@ -31142,15 +31323,7 @@
         <w:annotationRef/>
       </w:r>
       <w:r>
-        <w:t xml:space="preserve">Вообще стоит об этом писать? </w:t>
-      </w:r>
-      <w:proofErr w:type="gramStart"/>
-      <w:r>
-        <w:t>Это  не</w:t>
-      </w:r>
-      <w:proofErr w:type="gramEnd"/>
-      <w:r>
-        <w:t xml:space="preserve"> </w:t>
+        <w:t xml:space="preserve">Вообще стоит об этом писать? Это  не </w:t>
       </w:r>
       <w:proofErr w:type="spellStart"/>
       <w:r>
@@ -31225,7 +31398,7 @@
       </w:pPr>
     </w:p>
   </w:comment>
-  <w:comment w:id="77" w:author="Cyril G" w:date="2020-05-23T23:45:00Z" w:initials="CG">
+  <w:comment w:id="83" w:author="Cyril G" w:date="2020-05-23T23:47:00Z" w:initials="CG">
     <w:p>
       <w:pPr>
         <w:pStyle w:val="af0"/>
@@ -31237,134 +31410,38 @@
         <w:annotationRef/>
       </w:r>
       <w:r>
-        <w:t>Тут конечно больше подходит светлая тема</w:t>
+        <w:t>Это пока не заключение</w:t>
       </w:r>
     </w:p>
   </w:comment>
-  <w:comment w:id="78" w:author="Тищенко Константин" w:date="2020-05-25T11:41:00Z" w:initials="ТК">
+  <w:comment w:id="84" w:author="Тищенко Константин" w:date="2020-05-25T11:41:00Z" w:initials="ТК">
     <w:p>
       <w:pPr>
         <w:pStyle w:val="af0"/>
       </w:pPr>
       <w:r>
-        <w:t xml:space="preserve">Это точно! </w:t>
-      </w:r>
-      <w:r>
         <w:rPr>
           <w:rStyle w:val="af"/>
         </w:rPr>
         <w:annotationRef/>
       </w:r>
       <w:r>
-        <w:t>Поменяю =)</w:t>
+        <w:t xml:space="preserve">В </w:t>
+      </w:r>
+      <w:proofErr w:type="spellStart"/>
+      <w:r>
+        <w:t>процесссе</w:t>
+      </w:r>
+      <w:proofErr w:type="spellEnd"/>
+      <w:r>
+        <w:t xml:space="preserve"> </w:t>
+      </w:r>
+      <w:r>
+        <w:sym w:font="Wingdings" w:char="F04A"/>
       </w:r>
     </w:p>
   </w:comment>
-  <w:comment w:id="80" w:author="Cyril G" w:date="2020-05-23T23:45:00Z" w:initials="CG">
-    <w:p>
-      <w:pPr>
-        <w:pStyle w:val="af0"/>
-      </w:pPr>
-      <w:r>
-        <w:rPr>
-          <w:rStyle w:val="af"/>
-        </w:rPr>
-        <w:annotationRef/>
-      </w:r>
-      <w:r>
-        <w:t xml:space="preserve">Пронумеруй рисунки. </w:t>
-      </w:r>
-    </w:p>
-    <w:p>
-      <w:pPr>
-        <w:pStyle w:val="af0"/>
-      </w:pPr>
-      <w:proofErr w:type="gramStart"/>
-      <w:r>
-        <w:t>Помнишь</w:t>
-      </w:r>
-      <w:proofErr w:type="gramEnd"/>
-      <w:r>
-        <w:t xml:space="preserve"> как это делать в </w:t>
-      </w:r>
-      <w:proofErr w:type="spellStart"/>
-      <w:r>
-        <w:t>ворде</w:t>
-      </w:r>
-      <w:proofErr w:type="spellEnd"/>
-      <w:r>
-        <w:t>?</w:t>
-      </w:r>
-    </w:p>
-  </w:comment>
-  <w:comment w:id="81" w:author="Тищенко Константин" w:date="2020-05-25T11:39:00Z" w:initials="ТК">
-    <w:p>
-      <w:pPr>
-        <w:pStyle w:val="af0"/>
-      </w:pPr>
-      <w:r>
-        <w:rPr>
-          <w:rStyle w:val="af"/>
-        </w:rPr>
-        <w:annotationRef/>
-      </w:r>
-      <w:r>
-        <w:t xml:space="preserve">Перекрестными ссылками же? Я просто не хотел </w:t>
-      </w:r>
-      <w:proofErr w:type="spellStart"/>
-      <w:r>
-        <w:t>финально</w:t>
-      </w:r>
-      <w:proofErr w:type="spellEnd"/>
-      <w:r>
-        <w:t xml:space="preserve"> оформлять, пока еще правки вношу… </w:t>
-      </w:r>
-    </w:p>
-  </w:comment>
-  <w:comment w:id="84" w:author="Cyril G" w:date="2020-05-23T23:47:00Z" w:initials="CG">
-    <w:p>
-      <w:pPr>
-        <w:pStyle w:val="af0"/>
-      </w:pPr>
-      <w:r>
-        <w:rPr>
-          <w:rStyle w:val="af"/>
-        </w:rPr>
-        <w:annotationRef/>
-      </w:r>
-      <w:r>
-        <w:t>Это пока не заключение</w:t>
-      </w:r>
-    </w:p>
-  </w:comment>
-  <w:comment w:id="85" w:author="Тищенко Константин" w:date="2020-05-25T11:41:00Z" w:initials="ТК">
-    <w:p>
-      <w:pPr>
-        <w:pStyle w:val="af0"/>
-      </w:pPr>
-      <w:r>
-        <w:rPr>
-          <w:rStyle w:val="af"/>
-        </w:rPr>
-        <w:annotationRef/>
-      </w:r>
-      <w:r>
-        <w:t xml:space="preserve">В </w:t>
-      </w:r>
-      <w:proofErr w:type="spellStart"/>
-      <w:r>
-        <w:t>процесссе</w:t>
-      </w:r>
-      <w:proofErr w:type="spellEnd"/>
-      <w:r>
-        <w:t xml:space="preserve"> </w:t>
-      </w:r>
-      <w:r>
-        <w:sym w:font="Wingdings" w:char="F04A"/>
-      </w:r>
-    </w:p>
-  </w:comment>
-  <w:comment w:id="88" w:author="Cyril G" w:date="2020-05-23T23:47:00Z" w:initials="CG">
+  <w:comment w:id="87" w:author="Cyril G" w:date="2020-05-23T23:47:00Z" w:initials="CG">
     <w:p>
       <w:pPr>
         <w:pStyle w:val="af0"/>
@@ -31469,10 +31546,6 @@
   <w15:commentEx w15:paraId="6F64B065" w15:done="0"/>
   <w15:commentEx w15:paraId="1D5E3165" w15:done="0"/>
   <w15:commentEx w15:paraId="67EF0EE1" w15:done="0"/>
-  <w15:commentEx w15:paraId="3995BAF0" w15:done="0"/>
-  <w15:commentEx w15:paraId="4431AF76" w15:paraIdParent="3995BAF0" w15:done="0"/>
-  <w15:commentEx w15:paraId="3ED729BD" w15:done="0"/>
-  <w15:commentEx w15:paraId="5F690463" w15:paraIdParent="3ED729BD" w15:done="0"/>
   <w15:commentEx w15:paraId="69D558F6" w15:done="0"/>
   <w15:commentEx w15:paraId="3A40CCA9" w15:paraIdParent="69D558F6" w15:done="0"/>
   <w15:commentEx w15:paraId="7D11BDA7" w15:done="0"/>
@@ -31550,7 +31623,7 @@
             <w:sz w:val="28"/>
             <w:szCs w:val="28"/>
           </w:rPr>
-          <w:t>37</w:t>
+          <w:t>27</w:t>
         </w:r>
         <w:r>
           <w:rPr>
@@ -37562,7 +37635,7 @@
 </file>
 
 <file path=customXml/itemProps1.xml><?xml version="1.0" encoding="utf-8"?>
-<ds:datastoreItem xmlns:ds="http://schemas.openxmlformats.org/officeDocument/2006/customXml" ds:itemID="{E6A3843B-B04C-4DB7-B493-75B59F095B6F}">
+<ds:datastoreItem xmlns:ds="http://schemas.openxmlformats.org/officeDocument/2006/customXml" ds:itemID="{138137F2-6803-41CE-A339-09FAB83AC7A4}">
   <ds:schemaRefs>
     <ds:schemaRef ds:uri="http://schemas.openxmlformats.org/officeDocument/2006/bibliography"/>
   </ds:schemaRefs>

</xml_diff>